<commit_message>
Lab4 (update) Lab5 (add, not complete)
</commit_message>
<xml_diff>
--- a/Lab3/ОСиСП. Лабораторная работа 3.docx
+++ b/Lab3/ОСиСП. Лабораторная работа 3.docx
@@ -1627,6 +1627,7 @@
           <w:szCs w:val="28"/>
         </w:rPr>
       </w:pPr>
+      <w:bookmarkStart w:id="2" w:name="_GoBack"/>
       <w:r>
         <w:rPr>
           <w:rFonts w:ascii="Times New Roman" w:hAnsi="Times New Roman" w:cs="Times New Roman"/>
@@ -1648,7 +1649,8 @@
           <w:color w:val="000000"/>
         </w:rPr>
       </w:pPr>
-      <w:bookmarkStart w:id="2" w:name="_Toc157722974"/>
+      <w:bookmarkStart w:id="3" w:name="_Toc157722974"/>
+      <w:bookmarkEnd w:id="2"/>
       <w:r>
         <w:rPr>
           <w:rFonts w:ascii="Times New Roman" w:eastAsia="Arial" w:hAnsi="Times New Roman" w:cs="Times New Roman"/>
@@ -1659,7 +1661,7 @@
         <w:lastRenderedPageBreak/>
         <w:t>2 КРАТКИЕ ТЕОРЕТИЧЕСКИЕ СВЕДЕНИЯ</w:t>
       </w:r>
-      <w:bookmarkEnd w:id="2"/>
+      <w:bookmarkEnd w:id="3"/>
     </w:p>
     <w:p>
       <w:pPr>
@@ -2459,7 +2461,7 @@
           <w:color w:val="000000"/>
         </w:rPr>
       </w:pPr>
-      <w:bookmarkStart w:id="3" w:name="_Toc157722975"/>
+      <w:bookmarkStart w:id="4" w:name="_Toc157722975"/>
       <w:r>
         <w:rPr>
           <w:rFonts w:ascii="Times New Roman" w:eastAsia="Arial" w:hAnsi="Times New Roman" w:cs="Times New Roman"/>
@@ -2516,7 +2518,7 @@
         </w:rPr>
         <w:t>РАБОТЫ</w:t>
       </w:r>
-      <w:bookmarkEnd w:id="3"/>
+      <w:bookmarkEnd w:id="4"/>
     </w:p>
     <w:p>
       <w:pPr>
@@ -3043,7 +3045,7 @@
           <w:szCs w:val="32"/>
         </w:rPr>
       </w:pPr>
-      <w:bookmarkStart w:id="4" w:name="_Toc157722976"/>
+      <w:bookmarkStart w:id="5" w:name="_Toc157722976"/>
       <w:r>
         <w:rPr>
           <w:rFonts w:ascii="Times New Roman" w:eastAsia="Arial" w:hAnsi="Times New Roman" w:cs="Times New Roman"/>
@@ -3085,7 +3087,7 @@
         <w:lastRenderedPageBreak/>
         <w:t>ВЫВОДЫ</w:t>
       </w:r>
-      <w:bookmarkEnd w:id="4"/>
+      <w:bookmarkEnd w:id="5"/>
     </w:p>
     <w:p>
       <w:pPr>
@@ -3254,7 +3256,7 @@
           <w:szCs w:val="28"/>
         </w:rPr>
       </w:pPr>
-      <w:bookmarkStart w:id="5" w:name="_Toc157722977"/>
+      <w:bookmarkStart w:id="6" w:name="_Toc157722977"/>
       <w:r>
         <w:rPr>
           <w:rFonts w:ascii="Times New Roman" w:hAnsi="Times New Roman" w:cs="Times New Roman"/>
@@ -3265,7 +3267,7 @@
         <w:lastRenderedPageBreak/>
         <w:t>СПИСОК ИСПОЛЬЗОВАННЫХ ИСТОЧНИКОВ</w:t>
       </w:r>
-      <w:bookmarkEnd w:id="5"/>
+      <w:bookmarkEnd w:id="6"/>
       <w:r>
         <w:rPr>
           <w:rFonts w:ascii="Times New Roman" w:hAnsi="Times New Roman" w:cs="Times New Roman"/>
@@ -3709,7 +3711,7 @@
           <w:szCs w:val="32"/>
         </w:rPr>
       </w:pPr>
-      <w:bookmarkStart w:id="6" w:name="_Toc157722978"/>
+      <w:bookmarkStart w:id="7" w:name="_Toc157722978"/>
       <w:r>
         <w:rPr>
           <w:rFonts w:ascii="Times New Roman" w:hAnsi="Times New Roman" w:cs="Times New Roman"/>
@@ -3722,7 +3724,7 @@
         <w:lastRenderedPageBreak/>
         <w:t>ПРИЛОЖЕНИЕ А</w:t>
       </w:r>
-      <w:bookmarkEnd w:id="6"/>
+      <w:bookmarkEnd w:id="7"/>
     </w:p>
     <w:p>
       <w:pPr>
@@ -3738,7 +3740,7 @@
           <w:szCs w:val="32"/>
         </w:rPr>
       </w:pPr>
-      <w:bookmarkStart w:id="7" w:name="_Toc157722979"/>
+      <w:bookmarkStart w:id="8" w:name="_Toc157722979"/>
       <w:r>
         <w:rPr>
           <w:rFonts w:ascii="Times New Roman" w:hAnsi="Times New Roman" w:cs="Times New Roman"/>
@@ -3750,7 +3752,7 @@
         </w:rPr>
         <w:t>(обязательное)</w:t>
       </w:r>
-      <w:bookmarkEnd w:id="7"/>
+      <w:bookmarkEnd w:id="8"/>
     </w:p>
     <w:p>
       <w:pPr>
@@ -3766,7 +3768,7 @@
           <w:szCs w:val="32"/>
         </w:rPr>
       </w:pPr>
-      <w:bookmarkStart w:id="8" w:name="_Toc157722980"/>
+      <w:bookmarkStart w:id="9" w:name="_Toc157722980"/>
       <w:r>
         <w:rPr>
           <w:rFonts w:ascii="Times New Roman" w:hAnsi="Times New Roman" w:cs="Times New Roman"/>
@@ -3778,7 +3780,7 @@
         </w:rPr>
         <w:t>Листинг исходного кода</w:t>
       </w:r>
-      <w:bookmarkEnd w:id="8"/>
+      <w:bookmarkEnd w:id="9"/>
     </w:p>
     <w:p>
       <w:pPr>
@@ -3823,6 +3825,77 @@
           <w:rFonts w:ascii="Courier New" w:hAnsi="Courier New" w:cs="Courier New"/>
           <w:sz w:val="20"/>
           <w:szCs w:val="20"/>
+        </w:rPr>
+      </w:pPr>
+      <w:r>
+        <w:rPr>
+          <w:rFonts w:ascii="Courier New" w:hAnsi="Courier New" w:cs="Courier New"/>
+          <w:sz w:val="20"/>
+          <w:szCs w:val="20"/>
+        </w:rPr>
+        <w:t>#</w:t>
+      </w:r>
+      <w:r>
+        <w:rPr>
+          <w:rFonts w:ascii="Courier New" w:hAnsi="Courier New" w:cs="Courier New"/>
+          <w:sz w:val="20"/>
+          <w:szCs w:val="20"/>
+          <w:lang w:val="en-US"/>
+        </w:rPr>
+        <w:t>include</w:t>
+      </w:r>
+      <w:r>
+        <w:rPr>
+          <w:rFonts w:ascii="Courier New" w:hAnsi="Courier New" w:cs="Courier New"/>
+          <w:sz w:val="20"/>
+          <w:szCs w:val="20"/>
+        </w:rPr>
+        <w:t xml:space="preserve"> &lt;</w:t>
+      </w:r>
+      <w:proofErr w:type="spellStart"/>
+      <w:r>
+        <w:rPr>
+          <w:rFonts w:ascii="Courier New" w:hAnsi="Courier New" w:cs="Courier New"/>
+          <w:sz w:val="20"/>
+          <w:szCs w:val="20"/>
+          <w:lang w:val="en-US"/>
+        </w:rPr>
+        <w:t>stdio</w:t>
+      </w:r>
+      <w:proofErr w:type="spellEnd"/>
+      <w:r>
+        <w:rPr>
+          <w:rFonts w:ascii="Courier New" w:hAnsi="Courier New" w:cs="Courier New"/>
+          <w:sz w:val="20"/>
+          <w:szCs w:val="20"/>
+        </w:rPr>
+        <w:t>.</w:t>
+      </w:r>
+      <w:r>
+        <w:rPr>
+          <w:rFonts w:ascii="Courier New" w:hAnsi="Courier New" w:cs="Courier New"/>
+          <w:sz w:val="20"/>
+          <w:szCs w:val="20"/>
+          <w:lang w:val="en-US"/>
+        </w:rPr>
+        <w:t>h</w:t>
+      </w:r>
+      <w:r>
+        <w:rPr>
+          <w:rFonts w:ascii="Courier New" w:hAnsi="Courier New" w:cs="Courier New"/>
+          <w:sz w:val="20"/>
+          <w:szCs w:val="20"/>
+        </w:rPr>
+        <w:t>&gt;</w:t>
+      </w:r>
+    </w:p>
+    <w:p>
+      <w:pPr>
+        <w:spacing w:after="0" w:line="240" w:lineRule="auto"/>
+        <w:rPr>
+          <w:rFonts w:ascii="Courier New" w:hAnsi="Courier New" w:cs="Courier New"/>
+          <w:sz w:val="20"/>
+          <w:szCs w:val="20"/>
           <w:lang w:val="en-US"/>
         </w:rPr>
       </w:pPr>
@@ -3843,7 +3916,7 @@
           <w:szCs w:val="20"/>
           <w:lang w:val="en-US"/>
         </w:rPr>
-        <w:t>stdio.h</w:t>
+        <w:t>string.h</w:t>
       </w:r>
       <w:proofErr w:type="spellEnd"/>
       <w:r>
@@ -3883,7 +3956,7 @@
           <w:szCs w:val="20"/>
           <w:lang w:val="en-US"/>
         </w:rPr>
-        <w:t>string.h</w:t>
+        <w:t>ctype.h</w:t>
       </w:r>
       <w:proofErr w:type="spellEnd"/>
       <w:r>
@@ -3913,46 +3986,6 @@
           <w:szCs w:val="20"/>
           <w:lang w:val="en-US"/>
         </w:rPr>
-        <w:t>#include &lt;</w:t>
-      </w:r>
-      <w:proofErr w:type="spellStart"/>
-      <w:r>
-        <w:rPr>
-          <w:rFonts w:ascii="Courier New" w:hAnsi="Courier New" w:cs="Courier New"/>
-          <w:sz w:val="20"/>
-          <w:szCs w:val="20"/>
-          <w:lang w:val="en-US"/>
-        </w:rPr>
-        <w:t>ctype.h</w:t>
-      </w:r>
-      <w:proofErr w:type="spellEnd"/>
-      <w:r>
-        <w:rPr>
-          <w:rFonts w:ascii="Courier New" w:hAnsi="Courier New" w:cs="Courier New"/>
-          <w:sz w:val="20"/>
-          <w:szCs w:val="20"/>
-          <w:lang w:val="en-US"/>
-        </w:rPr>
-        <w:t>&gt;</w:t>
-      </w:r>
-    </w:p>
-    <w:p>
-      <w:pPr>
-        <w:spacing w:after="0" w:line="240" w:lineRule="auto"/>
-        <w:rPr>
-          <w:rFonts w:ascii="Courier New" w:hAnsi="Courier New" w:cs="Courier New"/>
-          <w:sz w:val="20"/>
-          <w:szCs w:val="20"/>
-          <w:lang w:val="en-US"/>
-        </w:rPr>
-      </w:pPr>
-      <w:r>
-        <w:rPr>
-          <w:rFonts w:ascii="Courier New" w:hAnsi="Courier New" w:cs="Courier New"/>
-          <w:sz w:val="20"/>
-          <w:szCs w:val="20"/>
-          <w:lang w:val="en-US"/>
-        </w:rPr>
         <w:t>#include "</w:t>
       </w:r>
       <w:proofErr w:type="spellStart"/>
@@ -5211,6 +5244,7 @@
           <w:rFonts w:ascii="Courier New" w:hAnsi="Courier New" w:cs="Courier New"/>
           <w:sz w:val="20"/>
           <w:szCs w:val="20"/>
+          <w:lang w:val="en-US"/>
         </w:rPr>
       </w:pPr>
       <w:r>
@@ -5222,39 +5256,32 @@
         </w:rPr>
         <w:t xml:space="preserve">        </w:t>
       </w:r>
-      <w:proofErr w:type="spellStart"/>
-      <w:r>
-        <w:rPr>
-          <w:rFonts w:ascii="Courier New" w:hAnsi="Courier New" w:cs="Courier New"/>
-          <w:sz w:val="20"/>
-          <w:szCs w:val="20"/>
-        </w:rPr>
-        <w:t>return</w:t>
-      </w:r>
-      <w:proofErr w:type="spellEnd"/>
-      <w:r>
-        <w:rPr>
-          <w:rFonts w:ascii="Courier New" w:hAnsi="Courier New" w:cs="Courier New"/>
-          <w:sz w:val="20"/>
-          <w:szCs w:val="20"/>
-        </w:rPr>
-        <w:t xml:space="preserve"> 1;</w:t>
-      </w:r>
-    </w:p>
-    <w:p>
-      <w:pPr>
-        <w:spacing w:after="0" w:line="240" w:lineRule="auto"/>
-        <w:rPr>
-          <w:rFonts w:ascii="Courier New" w:hAnsi="Courier New" w:cs="Courier New"/>
-          <w:sz w:val="20"/>
-          <w:szCs w:val="20"/>
-        </w:rPr>
-      </w:pPr>
-      <w:r>
-        <w:rPr>
-          <w:rFonts w:ascii="Courier New" w:hAnsi="Courier New" w:cs="Courier New"/>
-          <w:sz w:val="20"/>
-          <w:szCs w:val="20"/>
+      <w:r>
+        <w:rPr>
+          <w:rFonts w:ascii="Courier New" w:hAnsi="Courier New" w:cs="Courier New"/>
+          <w:sz w:val="20"/>
+          <w:szCs w:val="20"/>
+          <w:lang w:val="en-US"/>
+        </w:rPr>
+        <w:t>return 1;</w:t>
+      </w:r>
+    </w:p>
+    <w:p>
+      <w:pPr>
+        <w:spacing w:after="0" w:line="240" w:lineRule="auto"/>
+        <w:rPr>
+          <w:rFonts w:ascii="Courier New" w:hAnsi="Courier New" w:cs="Courier New"/>
+          <w:sz w:val="20"/>
+          <w:szCs w:val="20"/>
+          <w:lang w:val="en-US"/>
+        </w:rPr>
+      </w:pPr>
+      <w:r>
+        <w:rPr>
+          <w:rFonts w:ascii="Courier New" w:hAnsi="Courier New" w:cs="Courier New"/>
+          <w:sz w:val="20"/>
+          <w:szCs w:val="20"/>
+          <w:lang w:val="en-US"/>
         </w:rPr>
         <w:t xml:space="preserve">    }</w:t>
       </w:r>
@@ -5266,13 +5293,15 @@
           <w:rFonts w:ascii="Courier New" w:hAnsi="Courier New" w:cs="Courier New"/>
           <w:sz w:val="20"/>
           <w:szCs w:val="20"/>
-        </w:rPr>
-      </w:pPr>
-      <w:r>
-        <w:rPr>
-          <w:rFonts w:ascii="Courier New" w:hAnsi="Courier New" w:cs="Courier New"/>
-          <w:sz w:val="20"/>
-          <w:szCs w:val="20"/>
+          <w:lang w:val="en-US"/>
+        </w:rPr>
+      </w:pPr>
+      <w:r>
+        <w:rPr>
+          <w:rFonts w:ascii="Courier New" w:hAnsi="Courier New" w:cs="Courier New"/>
+          <w:sz w:val="20"/>
+          <w:szCs w:val="20"/>
+          <w:lang w:val="en-US"/>
         </w:rPr>
         <w:t xml:space="preserve">    </w:t>
       </w:r>
@@ -5284,49 +5313,35 @@
           <w:rFonts w:ascii="Courier New" w:hAnsi="Courier New" w:cs="Courier New"/>
           <w:sz w:val="20"/>
           <w:szCs w:val="20"/>
-        </w:rPr>
-      </w:pPr>
-      <w:r>
-        <w:rPr>
-          <w:rFonts w:ascii="Courier New" w:hAnsi="Courier New" w:cs="Courier New"/>
-          <w:sz w:val="20"/>
-          <w:szCs w:val="20"/>
-        </w:rPr>
-        <w:t xml:space="preserve">    </w:t>
-      </w:r>
-      <w:proofErr w:type="spellStart"/>
-      <w:r>
-        <w:rPr>
-          <w:rFonts w:ascii="Courier New" w:hAnsi="Courier New" w:cs="Courier New"/>
-          <w:sz w:val="20"/>
-          <w:szCs w:val="20"/>
-        </w:rPr>
-        <w:t>return</w:t>
-      </w:r>
-      <w:proofErr w:type="spellEnd"/>
-      <w:r>
-        <w:rPr>
-          <w:rFonts w:ascii="Courier New" w:hAnsi="Courier New" w:cs="Courier New"/>
-          <w:sz w:val="20"/>
-          <w:szCs w:val="20"/>
-        </w:rPr>
-        <w:t xml:space="preserve"> 0;</w:t>
-      </w:r>
-    </w:p>
-    <w:p>
-      <w:pPr>
-        <w:spacing w:after="0" w:line="240" w:lineRule="auto"/>
-        <w:rPr>
-          <w:rFonts w:ascii="Courier New" w:hAnsi="Courier New" w:cs="Courier New"/>
-          <w:sz w:val="20"/>
-          <w:szCs w:val="20"/>
-        </w:rPr>
-      </w:pPr>
-      <w:r>
-        <w:rPr>
-          <w:rFonts w:ascii="Courier New" w:hAnsi="Courier New" w:cs="Courier New"/>
-          <w:sz w:val="20"/>
-          <w:szCs w:val="20"/>
+          <w:lang w:val="en-US"/>
+        </w:rPr>
+      </w:pPr>
+      <w:r>
+        <w:rPr>
+          <w:rFonts w:ascii="Courier New" w:hAnsi="Courier New" w:cs="Courier New"/>
+          <w:sz w:val="20"/>
+          <w:szCs w:val="20"/>
+          <w:lang w:val="en-US"/>
+        </w:rPr>
+        <w:t xml:space="preserve">    return 0;</w:t>
+      </w:r>
+    </w:p>
+    <w:p>
+      <w:pPr>
+        <w:spacing w:after="0" w:line="240" w:lineRule="auto"/>
+        <w:rPr>
+          <w:rFonts w:ascii="Courier New" w:hAnsi="Courier New" w:cs="Courier New"/>
+          <w:sz w:val="20"/>
+          <w:szCs w:val="20"/>
+          <w:lang w:val="en-US"/>
+        </w:rPr>
+      </w:pPr>
+      <w:r>
+        <w:rPr>
+          <w:rFonts w:ascii="Courier New" w:hAnsi="Courier New" w:cs="Courier New"/>
+          <w:sz w:val="20"/>
+          <w:szCs w:val="20"/>
+          <w:lang w:val="en-US"/>
         </w:rPr>
         <w:t>}</w:t>
       </w:r>
@@ -5338,27 +5353,72 @@
           <w:rFonts w:ascii="Courier New" w:hAnsi="Courier New" w:cs="Courier New"/>
           <w:sz w:val="20"/>
           <w:szCs w:val="20"/>
-        </w:rPr>
-      </w:pPr>
-    </w:p>
-    <w:p>
-      <w:pPr>
-        <w:spacing w:after="0" w:line="240" w:lineRule="auto"/>
-        <w:rPr>
-          <w:rFonts w:ascii="Times New Roman" w:hAnsi="Times New Roman" w:cs="Times New Roman"/>
-          <w:sz w:val="28"/>
-          <w:szCs w:val="28"/>
-          <w:lang w:val="en-US"/>
-        </w:rPr>
-      </w:pPr>
-      <w:r>
-        <w:rPr>
-          <w:rFonts w:ascii="Times New Roman" w:hAnsi="Times New Roman" w:cs="Times New Roman"/>
-          <w:sz w:val="28"/>
-          <w:szCs w:val="28"/>
-        </w:rPr>
-        <w:t xml:space="preserve">Листинг 2 – Программный код </w:t>
-      </w:r>
+          <w:lang w:val="en-US"/>
+        </w:rPr>
+      </w:pPr>
+    </w:p>
+    <w:p>
+      <w:pPr>
+        <w:spacing w:after="0" w:line="240" w:lineRule="auto"/>
+        <w:rPr>
+          <w:rFonts w:ascii="Times New Roman" w:hAnsi="Times New Roman" w:cs="Times New Roman"/>
+          <w:sz w:val="28"/>
+          <w:szCs w:val="28"/>
+          <w:lang w:val="en-US"/>
+        </w:rPr>
+      </w:pPr>
+      <w:r>
+        <w:rPr>
+          <w:rFonts w:ascii="Times New Roman" w:hAnsi="Times New Roman" w:cs="Times New Roman"/>
+          <w:sz w:val="28"/>
+          <w:szCs w:val="28"/>
+        </w:rPr>
+        <w:t>Листинг</w:t>
+      </w:r>
+      <w:r>
+        <w:rPr>
+          <w:rFonts w:ascii="Times New Roman" w:hAnsi="Times New Roman" w:cs="Times New Roman"/>
+          <w:sz w:val="28"/>
+          <w:szCs w:val="28"/>
+          <w:lang w:val="en-US"/>
+        </w:rPr>
+        <w:t xml:space="preserve"> 2 – </w:t>
+      </w:r>
+      <w:r>
+        <w:rPr>
+          <w:rFonts w:ascii="Times New Roman" w:hAnsi="Times New Roman" w:cs="Times New Roman"/>
+          <w:sz w:val="28"/>
+          <w:szCs w:val="28"/>
+        </w:rPr>
+        <w:t>Программный</w:t>
+      </w:r>
+      <w:r>
+        <w:rPr>
+          <w:rFonts w:ascii="Times New Roman" w:hAnsi="Times New Roman" w:cs="Times New Roman"/>
+          <w:sz w:val="28"/>
+          <w:szCs w:val="28"/>
+          <w:lang w:val="en-US"/>
+        </w:rPr>
+        <w:t xml:space="preserve"> </w:t>
+      </w:r>
+      <w:r>
+        <w:rPr>
+          <w:rFonts w:ascii="Times New Roman" w:hAnsi="Times New Roman" w:cs="Times New Roman"/>
+          <w:sz w:val="28"/>
+          <w:szCs w:val="28"/>
+        </w:rPr>
+        <w:t>код</w:t>
+      </w:r>
+      <w:r>
+        <w:rPr>
+          <w:rFonts w:ascii="Times New Roman" w:hAnsi="Times New Roman" w:cs="Times New Roman"/>
+          <w:sz w:val="28"/>
+          <w:szCs w:val="28"/>
+          <w:lang w:val="en-US"/>
+        </w:rPr>
+        <w:t xml:space="preserve"> </w:t>
+      </w:r>
+      <w:proofErr w:type="spellStart"/>
       <w:r>
         <w:rPr>
           <w:rFonts w:ascii="Times New Roman" w:hAnsi="Times New Roman" w:cs="Times New Roman"/>
@@ -5373,6 +5433,7 @@
           <w:rFonts w:ascii="Times New Roman" w:hAnsi="Times New Roman" w:cs="Times New Roman"/>
           <w:sz w:val="28"/>
           <w:szCs w:val="28"/>
+          <w:lang w:val="en-US"/>
         </w:rPr>
         <w:t>_</w:t>
       </w:r>
@@ -5390,6 +5451,7 @@
           <w:rFonts w:ascii="Times New Roman" w:hAnsi="Times New Roman" w:cs="Times New Roman"/>
           <w:sz w:val="28"/>
           <w:szCs w:val="28"/>
+          <w:lang w:val="en-US"/>
         </w:rPr>
         <w:t>.</w:t>
       </w:r>
@@ -5402,6 +5464,7 @@
         </w:rPr>
         <w:t>c</w:t>
       </w:r>
+      <w:proofErr w:type="spellEnd"/>
     </w:p>
     <w:p>
       <w:pPr>
@@ -8607,6 +8670,7 @@
           <w:rFonts w:ascii="Courier New" w:hAnsi="Courier New" w:cs="Courier New"/>
           <w:sz w:val="20"/>
           <w:szCs w:val="20"/>
+          <w:lang w:val="en-US"/>
         </w:rPr>
       </w:pPr>
       <w:r>
@@ -8618,40 +8682,293 @@
         </w:rPr>
         <w:t xml:space="preserve">    </w:t>
       </w:r>
-      <w:proofErr w:type="spellStart"/>
-      <w:r>
-        <w:rPr>
-          <w:rFonts w:ascii="Courier New" w:hAnsi="Courier New" w:cs="Courier New"/>
-          <w:sz w:val="20"/>
-          <w:szCs w:val="20"/>
-        </w:rPr>
-        <w:t>else</w:t>
-      </w:r>
-      <w:proofErr w:type="spellEnd"/>
-      <w:r>
-        <w:rPr>
-          <w:rFonts w:ascii="Courier New" w:hAnsi="Courier New" w:cs="Courier New"/>
-          <w:sz w:val="20"/>
-          <w:szCs w:val="20"/>
+      <w:r>
+        <w:rPr>
+          <w:rFonts w:ascii="Courier New" w:hAnsi="Courier New" w:cs="Courier New"/>
+          <w:sz w:val="20"/>
+          <w:szCs w:val="20"/>
+          <w:lang w:val="en-US"/>
+        </w:rPr>
+        <w:t xml:space="preserve">else </w:t>
+      </w:r>
+      <w:proofErr w:type="spellStart"/>
+      <w:proofErr w:type="gramStart"/>
+      <w:r>
+        <w:rPr>
+          <w:rFonts w:ascii="Courier New" w:hAnsi="Courier New" w:cs="Courier New"/>
+          <w:sz w:val="20"/>
+          <w:szCs w:val="20"/>
+          <w:lang w:val="en-US"/>
+        </w:rPr>
+        <w:t>printf</w:t>
+      </w:r>
+      <w:proofErr w:type="spellEnd"/>
+      <w:r>
+        <w:rPr>
+          <w:rFonts w:ascii="Courier New" w:hAnsi="Courier New" w:cs="Courier New"/>
+          <w:sz w:val="20"/>
+          <w:szCs w:val="20"/>
+          <w:lang w:val="en-US"/>
+        </w:rPr>
+        <w:t>(</w:t>
+      </w:r>
+      <w:proofErr w:type="gramEnd"/>
+      <w:r>
+        <w:rPr>
+          <w:rFonts w:ascii="Courier New" w:hAnsi="Courier New" w:cs="Courier New"/>
+          <w:sz w:val="20"/>
+          <w:szCs w:val="20"/>
+          <w:lang w:val="en-US"/>
+        </w:rPr>
+        <w:t>" ");</w:t>
+      </w:r>
+    </w:p>
+    <w:p>
+      <w:pPr>
+        <w:spacing w:after="0" w:line="240" w:lineRule="auto"/>
+        <w:rPr>
+          <w:rFonts w:ascii="Courier New" w:hAnsi="Courier New" w:cs="Courier New"/>
+          <w:sz w:val="20"/>
+          <w:szCs w:val="20"/>
+          <w:lang w:val="en-US"/>
+        </w:rPr>
+      </w:pPr>
+      <w:r>
+        <w:rPr>
+          <w:rFonts w:ascii="Courier New" w:hAnsi="Courier New" w:cs="Courier New"/>
+          <w:sz w:val="20"/>
+          <w:szCs w:val="20"/>
+          <w:lang w:val="en-US"/>
+        </w:rPr>
+        <w:t>}</w:t>
+      </w:r>
+    </w:p>
+    <w:p>
+      <w:pPr>
+        <w:spacing w:after="0" w:line="240" w:lineRule="auto"/>
+        <w:rPr>
+          <w:rFonts w:ascii="Times New Roman" w:hAnsi="Times New Roman" w:cs="Times New Roman"/>
+          <w:sz w:val="28"/>
+          <w:szCs w:val="28"/>
+          <w:lang w:val="en-US"/>
+        </w:rPr>
+      </w:pPr>
+    </w:p>
+    <w:p>
+      <w:pPr>
+        <w:spacing w:after="0" w:line="240" w:lineRule="auto"/>
+        <w:rPr>
+          <w:rFonts w:ascii="Times New Roman" w:hAnsi="Times New Roman" w:cs="Times New Roman"/>
+          <w:sz w:val="28"/>
+          <w:szCs w:val="28"/>
+          <w:lang w:val="en-US"/>
+        </w:rPr>
+      </w:pPr>
+      <w:r>
+        <w:rPr>
+          <w:rFonts w:ascii="Times New Roman" w:hAnsi="Times New Roman" w:cs="Times New Roman"/>
+          <w:sz w:val="28"/>
+          <w:szCs w:val="28"/>
+        </w:rPr>
+        <w:t>Листинг</w:t>
+      </w:r>
+      <w:r>
+        <w:rPr>
+          <w:rFonts w:ascii="Times New Roman" w:hAnsi="Times New Roman" w:cs="Times New Roman"/>
+          <w:sz w:val="28"/>
+          <w:szCs w:val="28"/>
+          <w:lang w:val="en-US"/>
+        </w:rPr>
+        <w:t xml:space="preserve"> 3 – </w:t>
+      </w:r>
+      <w:r>
+        <w:rPr>
+          <w:rFonts w:ascii="Times New Roman" w:hAnsi="Times New Roman" w:cs="Times New Roman"/>
+          <w:sz w:val="28"/>
+          <w:szCs w:val="28"/>
+        </w:rPr>
+        <w:t>Программный</w:t>
+      </w:r>
+      <w:r>
+        <w:rPr>
+          <w:rFonts w:ascii="Times New Roman" w:hAnsi="Times New Roman" w:cs="Times New Roman"/>
+          <w:sz w:val="28"/>
+          <w:szCs w:val="28"/>
+          <w:lang w:val="en-US"/>
         </w:rPr>
         <w:t xml:space="preserve"> </w:t>
       </w:r>
-      <w:proofErr w:type="spellStart"/>
+      <w:r>
+        <w:rPr>
+          <w:rFonts w:ascii="Times New Roman" w:hAnsi="Times New Roman" w:cs="Times New Roman"/>
+          <w:sz w:val="28"/>
+          <w:szCs w:val="28"/>
+        </w:rPr>
+        <w:t>код</w:t>
+      </w:r>
+      <w:r>
+        <w:rPr>
+          <w:rFonts w:ascii="Times New Roman" w:hAnsi="Times New Roman" w:cs="Times New Roman"/>
+          <w:sz w:val="28"/>
+          <w:szCs w:val="28"/>
+          <w:lang w:val="en-US"/>
+        </w:rPr>
+        <w:t xml:space="preserve"> </w:t>
+      </w:r>
+      <w:proofErr w:type="spellStart"/>
+      <w:r>
+        <w:rPr>
+          <w:rFonts w:ascii="Times New Roman" w:hAnsi="Times New Roman" w:cs="Times New Roman"/>
+          <w:sz w:val="28"/>
+          <w:szCs w:val="28"/>
+          <w:lang w:val="en-US"/>
+        </w:rPr>
+        <w:t>to</w:t>
+      </w:r>
+      <w:r>
+        <w:rPr>
+          <w:rFonts w:ascii="Times New Roman" w:hAnsi="Times New Roman" w:cs="Times New Roman"/>
+          <w:sz w:val="28"/>
+          <w:szCs w:val="28"/>
+          <w:lang w:val="en-US"/>
+        </w:rPr>
+        <w:t>_</w:t>
+      </w:r>
+      <w:r>
+        <w:rPr>
+          <w:rFonts w:ascii="Times New Roman" w:hAnsi="Times New Roman" w:cs="Times New Roman"/>
+          <w:sz w:val="28"/>
+          <w:szCs w:val="28"/>
+          <w:lang w:val="en-US"/>
+        </w:rPr>
+        <w:t>char</w:t>
+      </w:r>
+      <w:r>
+        <w:rPr>
+          <w:rFonts w:ascii="Times New Roman" w:hAnsi="Times New Roman" w:cs="Times New Roman"/>
+          <w:sz w:val="28"/>
+          <w:szCs w:val="28"/>
+          <w:lang w:val="en-US"/>
+        </w:rPr>
+        <w:t>.</w:t>
+      </w:r>
+      <w:r>
+        <w:rPr>
+          <w:rFonts w:ascii="Times New Roman" w:hAnsi="Times New Roman" w:cs="Times New Roman"/>
+          <w:sz w:val="28"/>
+          <w:szCs w:val="28"/>
+          <w:lang w:val="en-US"/>
+        </w:rPr>
+        <w:t>h</w:t>
+      </w:r>
+      <w:proofErr w:type="spellEnd"/>
+    </w:p>
+    <w:p>
+      <w:pPr>
+        <w:spacing w:after="0" w:line="240" w:lineRule="auto"/>
+        <w:rPr>
+          <w:rFonts w:ascii="Courier New" w:hAnsi="Courier New" w:cs="Courier New"/>
+          <w:sz w:val="20"/>
+          <w:szCs w:val="20"/>
+          <w:lang w:val="en-US"/>
+        </w:rPr>
+      </w:pPr>
+      <w:r>
+        <w:rPr>
+          <w:rFonts w:ascii="Courier New" w:hAnsi="Courier New" w:cs="Courier New"/>
+          <w:sz w:val="20"/>
+          <w:szCs w:val="20"/>
+          <w:lang w:val="en-US"/>
+        </w:rPr>
+        <w:t>#</w:t>
+      </w:r>
+      <w:proofErr w:type="spellStart"/>
+      <w:r>
+        <w:rPr>
+          <w:rFonts w:ascii="Courier New" w:hAnsi="Courier New" w:cs="Courier New"/>
+          <w:sz w:val="20"/>
+          <w:szCs w:val="20"/>
+          <w:lang w:val="en-US"/>
+        </w:rPr>
+        <w:t>ifndef</w:t>
+      </w:r>
+      <w:proofErr w:type="spellEnd"/>
+      <w:r>
+        <w:rPr>
+          <w:rFonts w:ascii="Courier New" w:hAnsi="Courier New" w:cs="Courier New"/>
+          <w:sz w:val="20"/>
+          <w:szCs w:val="20"/>
+          <w:lang w:val="en-US"/>
+        </w:rPr>
+        <w:t xml:space="preserve"> TO_CHAR_H</w:t>
+      </w:r>
+    </w:p>
+    <w:p>
+      <w:pPr>
+        <w:spacing w:after="0" w:line="240" w:lineRule="auto"/>
+        <w:rPr>
+          <w:rFonts w:ascii="Courier New" w:hAnsi="Courier New" w:cs="Courier New"/>
+          <w:sz w:val="20"/>
+          <w:szCs w:val="20"/>
+          <w:lang w:val="en-US"/>
+        </w:rPr>
+      </w:pPr>
+      <w:r>
+        <w:rPr>
+          <w:rFonts w:ascii="Courier New" w:hAnsi="Courier New" w:cs="Courier New"/>
+          <w:sz w:val="20"/>
+          <w:szCs w:val="20"/>
+          <w:lang w:val="en-US"/>
+        </w:rPr>
+        <w:t>#define TO_CHAR_H</w:t>
+      </w:r>
+    </w:p>
+    <w:p>
+      <w:pPr>
+        <w:spacing w:after="0" w:line="240" w:lineRule="auto"/>
+        <w:rPr>
+          <w:rFonts w:ascii="Courier New" w:hAnsi="Courier New" w:cs="Courier New"/>
+          <w:sz w:val="20"/>
+          <w:szCs w:val="20"/>
+          <w:lang w:val="en-US"/>
+        </w:rPr>
+      </w:pPr>
+      <w:r>
+        <w:rPr>
+          <w:rFonts w:ascii="Courier New" w:hAnsi="Courier New" w:cs="Courier New"/>
+          <w:sz w:val="20"/>
+          <w:szCs w:val="20"/>
+          <w:lang w:val="en-US"/>
+        </w:rPr>
+        <w:t xml:space="preserve">void </w:t>
+      </w:r>
+      <w:proofErr w:type="spellStart"/>
+      <w:r>
+        <w:rPr>
+          <w:rFonts w:ascii="Courier New" w:hAnsi="Courier New" w:cs="Courier New"/>
+          <w:sz w:val="20"/>
+          <w:szCs w:val="20"/>
+          <w:lang w:val="en-US"/>
+        </w:rPr>
+        <w:t>to_</w:t>
+      </w:r>
       <w:proofErr w:type="gramStart"/>
       <w:r>
         <w:rPr>
           <w:rFonts w:ascii="Courier New" w:hAnsi="Courier New" w:cs="Courier New"/>
           <w:sz w:val="20"/>
           <w:szCs w:val="20"/>
-        </w:rPr>
-        <w:t>printf</w:t>
-      </w:r>
-      <w:proofErr w:type="spellEnd"/>
-      <w:r>
-        <w:rPr>
-          <w:rFonts w:ascii="Courier New" w:hAnsi="Courier New" w:cs="Courier New"/>
-          <w:sz w:val="20"/>
-          <w:szCs w:val="20"/>
+          <w:lang w:val="en-US"/>
+        </w:rPr>
+        <w:t>char</w:t>
+      </w:r>
+      <w:proofErr w:type="spellEnd"/>
+      <w:r>
+        <w:rPr>
+          <w:rFonts w:ascii="Courier New" w:hAnsi="Courier New" w:cs="Courier New"/>
+          <w:sz w:val="20"/>
+          <w:szCs w:val="20"/>
+          <w:lang w:val="en-US"/>
         </w:rPr>
         <w:t>(</w:t>
       </w:r>
@@ -8661,116 +8978,45 @@
           <w:rFonts w:ascii="Courier New" w:hAnsi="Courier New" w:cs="Courier New"/>
           <w:sz w:val="20"/>
           <w:szCs w:val="20"/>
-        </w:rPr>
-        <w:t>" ");</w:t>
-      </w:r>
-    </w:p>
-    <w:p>
-      <w:pPr>
-        <w:spacing w:after="0" w:line="240" w:lineRule="auto"/>
-        <w:rPr>
-          <w:rFonts w:ascii="Courier New" w:hAnsi="Courier New" w:cs="Courier New"/>
-          <w:sz w:val="20"/>
-          <w:szCs w:val="20"/>
-        </w:rPr>
-      </w:pPr>
-      <w:r>
-        <w:rPr>
-          <w:rFonts w:ascii="Courier New" w:hAnsi="Courier New" w:cs="Courier New"/>
-          <w:sz w:val="20"/>
-          <w:szCs w:val="20"/>
-        </w:rPr>
-        <w:t>}</w:t>
-      </w:r>
-    </w:p>
-    <w:p>
-      <w:pPr>
-        <w:spacing w:after="0" w:line="240" w:lineRule="auto"/>
-        <w:rPr>
-          <w:rFonts w:ascii="Times New Roman" w:hAnsi="Times New Roman" w:cs="Times New Roman"/>
-          <w:sz w:val="28"/>
-          <w:szCs w:val="28"/>
-        </w:rPr>
-      </w:pPr>
-    </w:p>
-    <w:p>
-      <w:pPr>
-        <w:spacing w:after="0" w:line="240" w:lineRule="auto"/>
-        <w:rPr>
-          <w:rFonts w:ascii="Times New Roman" w:hAnsi="Times New Roman" w:cs="Times New Roman"/>
-          <w:sz w:val="28"/>
-          <w:szCs w:val="28"/>
-          <w:lang w:val="en-US"/>
-        </w:rPr>
-      </w:pPr>
-      <w:r>
-        <w:rPr>
-          <w:rFonts w:ascii="Times New Roman" w:hAnsi="Times New Roman" w:cs="Times New Roman"/>
-          <w:sz w:val="28"/>
-          <w:szCs w:val="28"/>
-        </w:rPr>
-        <w:t xml:space="preserve">Листинг 3 – Программный код </w:t>
-      </w:r>
-      <w:r>
-        <w:rPr>
-          <w:rFonts w:ascii="Times New Roman" w:hAnsi="Times New Roman" w:cs="Times New Roman"/>
-          <w:sz w:val="28"/>
-          <w:szCs w:val="28"/>
-          <w:lang w:val="en-US"/>
-        </w:rPr>
-        <w:t>to</w:t>
-      </w:r>
-      <w:r>
-        <w:rPr>
-          <w:rFonts w:ascii="Times New Roman" w:hAnsi="Times New Roman" w:cs="Times New Roman"/>
-          <w:sz w:val="28"/>
-          <w:szCs w:val="28"/>
-        </w:rPr>
-        <w:t>_</w:t>
-      </w:r>
-      <w:r>
-        <w:rPr>
-          <w:rFonts w:ascii="Times New Roman" w:hAnsi="Times New Roman" w:cs="Times New Roman"/>
-          <w:sz w:val="28"/>
-          <w:szCs w:val="28"/>
-          <w:lang w:val="en-US"/>
-        </w:rPr>
-        <w:t>char</w:t>
-      </w:r>
-      <w:r>
-        <w:rPr>
-          <w:rFonts w:ascii="Times New Roman" w:hAnsi="Times New Roman" w:cs="Times New Roman"/>
-          <w:sz w:val="28"/>
-          <w:szCs w:val="28"/>
-        </w:rPr>
-        <w:t>.</w:t>
-      </w:r>
-      <w:r>
-        <w:rPr>
-          <w:rFonts w:ascii="Times New Roman" w:hAnsi="Times New Roman" w:cs="Times New Roman"/>
-          <w:sz w:val="28"/>
-          <w:szCs w:val="28"/>
-          <w:lang w:val="en-US"/>
-        </w:rPr>
-        <w:t>h</w:t>
-      </w:r>
-    </w:p>
-    <w:p>
-      <w:pPr>
-        <w:spacing w:after="0" w:line="240" w:lineRule="auto"/>
-        <w:rPr>
-          <w:rFonts w:ascii="Courier New" w:hAnsi="Courier New" w:cs="Courier New"/>
-          <w:sz w:val="20"/>
-          <w:szCs w:val="20"/>
-          <w:lang w:val="en-US"/>
-        </w:rPr>
-      </w:pPr>
-      <w:r>
-        <w:rPr>
-          <w:rFonts w:ascii="Courier New" w:hAnsi="Courier New" w:cs="Courier New"/>
-          <w:sz w:val="20"/>
-          <w:szCs w:val="20"/>
-          <w:lang w:val="en-US"/>
+          <w:lang w:val="en-US"/>
+        </w:rPr>
+        <w:t>const char *</w:t>
+      </w:r>
+      <w:proofErr w:type="spellStart"/>
+      <w:r>
+        <w:rPr>
+          <w:rFonts w:ascii="Courier New" w:hAnsi="Courier New" w:cs="Courier New"/>
+          <w:sz w:val="20"/>
+          <w:szCs w:val="20"/>
+          <w:lang w:val="en-US"/>
+        </w:rPr>
+        <w:t>morse</w:t>
+      </w:r>
+      <w:proofErr w:type="spellEnd"/>
+      <w:r>
+        <w:rPr>
+          <w:rFonts w:ascii="Courier New" w:hAnsi="Courier New" w:cs="Courier New"/>
+          <w:sz w:val="20"/>
+          <w:szCs w:val="20"/>
+          <w:lang w:val="en-US"/>
+        </w:rPr>
+        <w:t>);</w:t>
+      </w:r>
+    </w:p>
+    <w:p>
+      <w:pPr>
+        <w:spacing w:after="0" w:line="240" w:lineRule="auto"/>
+        <w:rPr>
+          <w:rFonts w:ascii="Courier New" w:hAnsi="Courier New" w:cs="Courier New"/>
+          <w:sz w:val="20"/>
+          <w:szCs w:val="20"/>
+        </w:rPr>
+      </w:pPr>
+      <w:r>
+        <w:rPr>
+          <w:rFonts w:ascii="Courier New" w:hAnsi="Courier New" w:cs="Courier New"/>
+          <w:sz w:val="20"/>
+          <w:szCs w:val="20"/>
         </w:rPr>
         <w:t>#</w:t>
       </w:r>
@@ -8780,144 +9026,6 @@
           <w:rFonts w:ascii="Courier New" w:hAnsi="Courier New" w:cs="Courier New"/>
           <w:sz w:val="20"/>
           <w:szCs w:val="20"/>
-          <w:lang w:val="en-US"/>
-        </w:rPr>
-        <w:t>ifndef</w:t>
-      </w:r>
-      <w:proofErr w:type="spellEnd"/>
-      <w:r>
-        <w:rPr>
-          <w:rFonts w:ascii="Courier New" w:hAnsi="Courier New" w:cs="Courier New"/>
-          <w:sz w:val="20"/>
-          <w:szCs w:val="20"/>
-          <w:lang w:val="en-US"/>
-        </w:rPr>
-        <w:t xml:space="preserve"> TO_CHAR_H</w:t>
-      </w:r>
-    </w:p>
-    <w:p>
-      <w:pPr>
-        <w:spacing w:after="0" w:line="240" w:lineRule="auto"/>
-        <w:rPr>
-          <w:rFonts w:ascii="Courier New" w:hAnsi="Courier New" w:cs="Courier New"/>
-          <w:sz w:val="20"/>
-          <w:szCs w:val="20"/>
-          <w:lang w:val="en-US"/>
-        </w:rPr>
-      </w:pPr>
-      <w:r>
-        <w:rPr>
-          <w:rFonts w:ascii="Courier New" w:hAnsi="Courier New" w:cs="Courier New"/>
-          <w:sz w:val="20"/>
-          <w:szCs w:val="20"/>
-          <w:lang w:val="en-US"/>
-        </w:rPr>
-        <w:t>#define TO_CHAR_H</w:t>
-      </w:r>
-    </w:p>
-    <w:p>
-      <w:pPr>
-        <w:spacing w:after="0" w:line="240" w:lineRule="auto"/>
-        <w:rPr>
-          <w:rFonts w:ascii="Courier New" w:hAnsi="Courier New" w:cs="Courier New"/>
-          <w:sz w:val="20"/>
-          <w:szCs w:val="20"/>
-          <w:lang w:val="en-US"/>
-        </w:rPr>
-      </w:pPr>
-      <w:r>
-        <w:rPr>
-          <w:rFonts w:ascii="Courier New" w:hAnsi="Courier New" w:cs="Courier New"/>
-          <w:sz w:val="20"/>
-          <w:szCs w:val="20"/>
-          <w:lang w:val="en-US"/>
-        </w:rPr>
-        <w:t xml:space="preserve">void </w:t>
-      </w:r>
-      <w:proofErr w:type="spellStart"/>
-      <w:r>
-        <w:rPr>
-          <w:rFonts w:ascii="Courier New" w:hAnsi="Courier New" w:cs="Courier New"/>
-          <w:sz w:val="20"/>
-          <w:szCs w:val="20"/>
-          <w:lang w:val="en-US"/>
-        </w:rPr>
-        <w:t>to_</w:t>
-      </w:r>
-      <w:proofErr w:type="gramStart"/>
-      <w:r>
-        <w:rPr>
-          <w:rFonts w:ascii="Courier New" w:hAnsi="Courier New" w:cs="Courier New"/>
-          <w:sz w:val="20"/>
-          <w:szCs w:val="20"/>
-          <w:lang w:val="en-US"/>
-        </w:rPr>
-        <w:t>char</w:t>
-      </w:r>
-      <w:proofErr w:type="spellEnd"/>
-      <w:r>
-        <w:rPr>
-          <w:rFonts w:ascii="Courier New" w:hAnsi="Courier New" w:cs="Courier New"/>
-          <w:sz w:val="20"/>
-          <w:szCs w:val="20"/>
-          <w:lang w:val="en-US"/>
-        </w:rPr>
-        <w:t>(</w:t>
-      </w:r>
-      <w:proofErr w:type="gramEnd"/>
-      <w:r>
-        <w:rPr>
-          <w:rFonts w:ascii="Courier New" w:hAnsi="Courier New" w:cs="Courier New"/>
-          <w:sz w:val="20"/>
-          <w:szCs w:val="20"/>
-          <w:lang w:val="en-US"/>
-        </w:rPr>
-        <w:t>const char *</w:t>
-      </w:r>
-      <w:proofErr w:type="spellStart"/>
-      <w:r>
-        <w:rPr>
-          <w:rFonts w:ascii="Courier New" w:hAnsi="Courier New" w:cs="Courier New"/>
-          <w:sz w:val="20"/>
-          <w:szCs w:val="20"/>
-          <w:lang w:val="en-US"/>
-        </w:rPr>
-        <w:t>morse</w:t>
-      </w:r>
-      <w:proofErr w:type="spellEnd"/>
-      <w:r>
-        <w:rPr>
-          <w:rFonts w:ascii="Courier New" w:hAnsi="Courier New" w:cs="Courier New"/>
-          <w:sz w:val="20"/>
-          <w:szCs w:val="20"/>
-          <w:lang w:val="en-US"/>
-        </w:rPr>
-        <w:t>);</w:t>
-      </w:r>
-    </w:p>
-    <w:p>
-      <w:pPr>
-        <w:spacing w:after="0" w:line="240" w:lineRule="auto"/>
-        <w:rPr>
-          <w:rFonts w:ascii="Courier New" w:hAnsi="Courier New" w:cs="Courier New"/>
-          <w:sz w:val="20"/>
-          <w:szCs w:val="20"/>
-        </w:rPr>
-      </w:pPr>
-      <w:r>
-        <w:rPr>
-          <w:rFonts w:ascii="Courier New" w:hAnsi="Courier New" w:cs="Courier New"/>
-          <w:sz w:val="20"/>
-          <w:szCs w:val="20"/>
-        </w:rPr>
-        <w:t>#</w:t>
-      </w:r>
-      <w:proofErr w:type="spellStart"/>
-      <w:r>
-        <w:rPr>
-          <w:rFonts w:ascii="Courier New" w:hAnsi="Courier New" w:cs="Courier New"/>
-          <w:sz w:val="20"/>
-          <w:szCs w:val="20"/>
         </w:rPr>
         <w:t>endif</w:t>
       </w:r>
@@ -8940,7 +9048,6 @@
           <w:rFonts w:ascii="Times New Roman" w:hAnsi="Times New Roman" w:cs="Times New Roman"/>
           <w:sz w:val="28"/>
           <w:szCs w:val="28"/>
-          <w:lang w:val="en-US"/>
         </w:rPr>
       </w:pPr>
       <w:r>
@@ -11010,6 +11117,7 @@
           <w:rFonts w:ascii="Courier New" w:hAnsi="Courier New" w:cs="Courier New"/>
           <w:sz w:val="20"/>
           <w:szCs w:val="20"/>
+          <w:lang w:val="en-US"/>
         </w:rPr>
       </w:pPr>
       <w:r>
@@ -11057,6 +11165,7 @@
           <w:rFonts w:ascii="Courier New" w:hAnsi="Courier New" w:cs="Courier New"/>
           <w:sz w:val="20"/>
           <w:szCs w:val="20"/>
+          <w:lang w:val="en-US"/>
         </w:rPr>
         <w:t>");</w:t>
       </w:r>
@@ -11068,49 +11177,35 @@
           <w:rFonts w:ascii="Courier New" w:hAnsi="Courier New" w:cs="Courier New"/>
           <w:sz w:val="20"/>
           <w:szCs w:val="20"/>
-        </w:rPr>
-      </w:pPr>
-      <w:r>
-        <w:rPr>
-          <w:rFonts w:ascii="Courier New" w:hAnsi="Courier New" w:cs="Courier New"/>
-          <w:sz w:val="20"/>
-          <w:szCs w:val="20"/>
-        </w:rPr>
-        <w:t xml:space="preserve">    </w:t>
-      </w:r>
-      <w:proofErr w:type="spellStart"/>
-      <w:r>
-        <w:rPr>
-          <w:rFonts w:ascii="Courier New" w:hAnsi="Courier New" w:cs="Courier New"/>
-          <w:sz w:val="20"/>
-          <w:szCs w:val="20"/>
-        </w:rPr>
-        <w:t>else</w:t>
-      </w:r>
-      <w:proofErr w:type="spellEnd"/>
-      <w:r>
-        <w:rPr>
-          <w:rFonts w:ascii="Courier New" w:hAnsi="Courier New" w:cs="Courier New"/>
-          <w:sz w:val="20"/>
-          <w:szCs w:val="20"/>
-        </w:rPr>
-        <w:t xml:space="preserve"> {</w:t>
-      </w:r>
-    </w:p>
-    <w:p>
-      <w:pPr>
-        <w:spacing w:after="0" w:line="240" w:lineRule="auto"/>
-        <w:rPr>
-          <w:rFonts w:ascii="Courier New" w:hAnsi="Courier New" w:cs="Courier New"/>
-          <w:sz w:val="20"/>
-          <w:szCs w:val="20"/>
-        </w:rPr>
-      </w:pPr>
-      <w:r>
-        <w:rPr>
-          <w:rFonts w:ascii="Courier New" w:hAnsi="Courier New" w:cs="Courier New"/>
-          <w:sz w:val="20"/>
-          <w:szCs w:val="20"/>
+          <w:lang w:val="en-US"/>
+        </w:rPr>
+      </w:pPr>
+      <w:r>
+        <w:rPr>
+          <w:rFonts w:ascii="Courier New" w:hAnsi="Courier New" w:cs="Courier New"/>
+          <w:sz w:val="20"/>
+          <w:szCs w:val="20"/>
+          <w:lang w:val="en-US"/>
+        </w:rPr>
+        <w:t xml:space="preserve">    else {</w:t>
+      </w:r>
+    </w:p>
+    <w:p>
+      <w:pPr>
+        <w:spacing w:after="0" w:line="240" w:lineRule="auto"/>
+        <w:rPr>
+          <w:rFonts w:ascii="Courier New" w:hAnsi="Courier New" w:cs="Courier New"/>
+          <w:sz w:val="20"/>
+          <w:szCs w:val="20"/>
+          <w:lang w:val="en-US"/>
+        </w:rPr>
+      </w:pPr>
+      <w:r>
+        <w:rPr>
+          <w:rFonts w:ascii="Courier New" w:hAnsi="Courier New" w:cs="Courier New"/>
+          <w:sz w:val="20"/>
+          <w:szCs w:val="20"/>
+          <w:lang w:val="en-US"/>
         </w:rPr>
         <w:t xml:space="preserve">        </w:t>
       </w:r>
@@ -11121,6 +11216,7 @@
           <w:rFonts w:ascii="Courier New" w:hAnsi="Courier New" w:cs="Courier New"/>
           <w:sz w:val="20"/>
           <w:szCs w:val="20"/>
+          <w:lang w:val="en-US"/>
         </w:rPr>
         <w:t>printf</w:t>
       </w:r>
@@ -11130,6 +11226,7 @@
           <w:rFonts w:ascii="Courier New" w:hAnsi="Courier New" w:cs="Courier New"/>
           <w:sz w:val="20"/>
           <w:szCs w:val="20"/>
+          <w:lang w:val="en-US"/>
         </w:rPr>
         <w:t>(</w:t>
       </w:r>
@@ -11139,6 +11236,7 @@
           <w:rFonts w:ascii="Courier New" w:hAnsi="Courier New" w:cs="Courier New"/>
           <w:sz w:val="20"/>
           <w:szCs w:val="20"/>
+          <w:lang w:val="en-US"/>
         </w:rPr>
         <w:t>" ");</w:t>
       </w:r>
@@ -11150,13 +11248,15 @@
           <w:rFonts w:ascii="Courier New" w:hAnsi="Courier New" w:cs="Courier New"/>
           <w:sz w:val="20"/>
           <w:szCs w:val="20"/>
-        </w:rPr>
-      </w:pPr>
-      <w:r>
-        <w:rPr>
-          <w:rFonts w:ascii="Courier New" w:hAnsi="Courier New" w:cs="Courier New"/>
-          <w:sz w:val="20"/>
-          <w:szCs w:val="20"/>
+          <w:lang w:val="en-US"/>
+        </w:rPr>
+      </w:pPr>
+      <w:r>
+        <w:rPr>
+          <w:rFonts w:ascii="Courier New" w:hAnsi="Courier New" w:cs="Courier New"/>
+          <w:sz w:val="20"/>
+          <w:szCs w:val="20"/>
+          <w:lang w:val="en-US"/>
         </w:rPr>
         <w:t xml:space="preserve">    }</w:t>
       </w:r>
@@ -11168,13 +11268,15 @@
           <w:rFonts w:ascii="Courier New" w:hAnsi="Courier New" w:cs="Courier New"/>
           <w:sz w:val="20"/>
           <w:szCs w:val="20"/>
-        </w:rPr>
-      </w:pPr>
-      <w:r>
-        <w:rPr>
-          <w:rFonts w:ascii="Courier New" w:hAnsi="Courier New" w:cs="Courier New"/>
-          <w:sz w:val="20"/>
-          <w:szCs w:val="20"/>
+          <w:lang w:val="en-US"/>
+        </w:rPr>
+      </w:pPr>
+      <w:r>
+        <w:rPr>
+          <w:rFonts w:ascii="Courier New" w:hAnsi="Courier New" w:cs="Courier New"/>
+          <w:sz w:val="20"/>
+          <w:szCs w:val="20"/>
+          <w:lang w:val="en-US"/>
         </w:rPr>
         <w:t>}</w:t>
       </w:r>
@@ -11186,27 +11288,72 @@
           <w:rFonts w:ascii="Times New Roman" w:hAnsi="Times New Roman" w:cs="Times New Roman"/>
           <w:sz w:val="28"/>
           <w:szCs w:val="28"/>
-        </w:rPr>
-      </w:pPr>
-    </w:p>
-    <w:p>
-      <w:pPr>
-        <w:spacing w:after="0" w:line="240" w:lineRule="auto"/>
-        <w:rPr>
-          <w:rFonts w:ascii="Times New Roman" w:hAnsi="Times New Roman" w:cs="Times New Roman"/>
-          <w:sz w:val="28"/>
-          <w:szCs w:val="28"/>
-          <w:lang w:val="en-US"/>
-        </w:rPr>
-      </w:pPr>
-      <w:r>
-        <w:rPr>
-          <w:rFonts w:ascii="Times New Roman" w:hAnsi="Times New Roman" w:cs="Times New Roman"/>
-          <w:sz w:val="28"/>
-          <w:szCs w:val="28"/>
-        </w:rPr>
-        <w:t xml:space="preserve">Листинг 5 – Программный код </w:t>
-      </w:r>
+          <w:lang w:val="en-US"/>
+        </w:rPr>
+      </w:pPr>
+    </w:p>
+    <w:p>
+      <w:pPr>
+        <w:spacing w:after="0" w:line="240" w:lineRule="auto"/>
+        <w:rPr>
+          <w:rFonts w:ascii="Times New Roman" w:hAnsi="Times New Roman" w:cs="Times New Roman"/>
+          <w:sz w:val="28"/>
+          <w:szCs w:val="28"/>
+          <w:lang w:val="en-US"/>
+        </w:rPr>
+      </w:pPr>
+      <w:r>
+        <w:rPr>
+          <w:rFonts w:ascii="Times New Roman" w:hAnsi="Times New Roman" w:cs="Times New Roman"/>
+          <w:sz w:val="28"/>
+          <w:szCs w:val="28"/>
+        </w:rPr>
+        <w:t>Листинг</w:t>
+      </w:r>
+      <w:r>
+        <w:rPr>
+          <w:rFonts w:ascii="Times New Roman" w:hAnsi="Times New Roman" w:cs="Times New Roman"/>
+          <w:sz w:val="28"/>
+          <w:szCs w:val="28"/>
+          <w:lang w:val="en-US"/>
+        </w:rPr>
+        <w:t xml:space="preserve"> 5 – </w:t>
+      </w:r>
+      <w:r>
+        <w:rPr>
+          <w:rFonts w:ascii="Times New Roman" w:hAnsi="Times New Roman" w:cs="Times New Roman"/>
+          <w:sz w:val="28"/>
+          <w:szCs w:val="28"/>
+        </w:rPr>
+        <w:t>Программный</w:t>
+      </w:r>
+      <w:r>
+        <w:rPr>
+          <w:rFonts w:ascii="Times New Roman" w:hAnsi="Times New Roman" w:cs="Times New Roman"/>
+          <w:sz w:val="28"/>
+          <w:szCs w:val="28"/>
+          <w:lang w:val="en-US"/>
+        </w:rPr>
+        <w:t xml:space="preserve"> </w:t>
+      </w:r>
+      <w:r>
+        <w:rPr>
+          <w:rFonts w:ascii="Times New Roman" w:hAnsi="Times New Roman" w:cs="Times New Roman"/>
+          <w:sz w:val="28"/>
+          <w:szCs w:val="28"/>
+        </w:rPr>
+        <w:t>код</w:t>
+      </w:r>
+      <w:r>
+        <w:rPr>
+          <w:rFonts w:ascii="Times New Roman" w:hAnsi="Times New Roman" w:cs="Times New Roman"/>
+          <w:sz w:val="28"/>
+          <w:szCs w:val="28"/>
+          <w:lang w:val="en-US"/>
+        </w:rPr>
+        <w:t xml:space="preserve"> </w:t>
+      </w:r>
+      <w:proofErr w:type="spellStart"/>
       <w:r>
         <w:rPr>
           <w:rFonts w:ascii="Times New Roman" w:hAnsi="Times New Roman" w:cs="Times New Roman"/>
@@ -11221,10 +11368,10 @@
           <w:rFonts w:ascii="Times New Roman" w:hAnsi="Times New Roman" w:cs="Times New Roman"/>
           <w:sz w:val="28"/>
           <w:szCs w:val="28"/>
+          <w:lang w:val="en-US"/>
         </w:rPr>
         <w:t>_</w:t>
       </w:r>
-      <w:proofErr w:type="spellStart"/>
       <w:r>
         <w:rPr>
           <w:rFonts w:ascii="Times New Roman" w:hAnsi="Times New Roman" w:cs="Times New Roman"/>
@@ -11234,12 +11381,12 @@
         </w:rPr>
         <w:t>morse</w:t>
       </w:r>
-      <w:proofErr w:type="spellEnd"/>
-      <w:r>
-        <w:rPr>
-          <w:rFonts w:ascii="Times New Roman" w:hAnsi="Times New Roman" w:cs="Times New Roman"/>
-          <w:sz w:val="28"/>
-          <w:szCs w:val="28"/>
+      <w:r>
+        <w:rPr>
+          <w:rFonts w:ascii="Times New Roman" w:hAnsi="Times New Roman" w:cs="Times New Roman"/>
+          <w:sz w:val="28"/>
+          <w:szCs w:val="28"/>
+          <w:lang w:val="en-US"/>
         </w:rPr>
         <w:t>.</w:t>
       </w:r>
@@ -11252,6 +11399,7 @@
         </w:rPr>
         <w:t>h</w:t>
       </w:r>
+      <w:proofErr w:type="spellEnd"/>
     </w:p>
     <w:p>
       <w:pPr>
@@ -11417,7 +11565,6 @@
           <w:rFonts w:ascii="Courier New" w:hAnsi="Courier New" w:cs="Courier New"/>
           <w:sz w:val="20"/>
           <w:szCs w:val="20"/>
-          <w:lang w:val="en-US"/>
         </w:rPr>
       </w:pPr>
       <w:r>
@@ -11447,17 +11594,24 @@
           <w:rFonts w:ascii="Courier New" w:hAnsi="Courier New" w:cs="Courier New"/>
           <w:sz w:val="20"/>
           <w:szCs w:val="20"/>
-          <w:lang w:val="en-US"/>
-        </w:rPr>
-      </w:pPr>
-      <w:r>
-        <w:rPr>
-          <w:rFonts w:ascii="Courier New" w:hAnsi="Courier New" w:cs="Courier New"/>
-          <w:sz w:val="20"/>
-          <w:szCs w:val="20"/>
-          <w:lang w:val="en-US"/>
-        </w:rPr>
-        <w:t>CC=</w:t>
+        </w:rPr>
+      </w:pPr>
+      <w:r>
+        <w:rPr>
+          <w:rFonts w:ascii="Courier New" w:hAnsi="Courier New" w:cs="Courier New"/>
+          <w:sz w:val="20"/>
+          <w:szCs w:val="20"/>
+          <w:lang w:val="en-US"/>
+        </w:rPr>
+        <w:t>CC</w:t>
+      </w:r>
+      <w:r>
+        <w:rPr>
+          <w:rFonts w:ascii="Courier New" w:hAnsi="Courier New" w:cs="Courier New"/>
+          <w:sz w:val="20"/>
+          <w:szCs w:val="20"/>
+        </w:rPr>
+        <w:t>=</w:t>
       </w:r>
       <w:proofErr w:type="spellStart"/>
       <w:r>
@@ -11519,18 +11673,7 @@
           <w:szCs w:val="20"/>
           <w:lang w:val="en-US"/>
         </w:rPr>
-        <w:t xml:space="preserve">: all test </w:t>
-      </w:r>
-      <w:bookmarkStart w:id="9" w:name="_GoBack"/>
-      <w:bookmarkEnd w:id="9"/>
-      <w:r>
-        <w:rPr>
-          <w:rFonts w:ascii="Courier New" w:hAnsi="Courier New" w:cs="Courier New"/>
-          <w:sz w:val="20"/>
-          <w:szCs w:val="20"/>
-          <w:lang w:val="en-US"/>
-        </w:rPr>
-        <w:t>clean</w:t>
+        <w:t>: all test clean</w:t>
       </w:r>
     </w:p>
     <w:p>
@@ -12171,7 +12314,7 @@
     <w:sectPr>
       <w:footerReference w:type="default" r:id="rId9"/>
       <w:pgSz w:w="11906" w:h="16838"/>
-      <w:pgMar w:top="1134" w:right="851" w:bottom="1531" w:left="1701" w:header="709" w:footer="709" w:gutter="0"/>
+      <w:pgMar w:top="1134" w:right="851" w:bottom="1531" w:left="1701" w:header="709" w:footer="652" w:gutter="0"/>
       <w:cols w:space="708"/>
       <w:titlePg/>
       <w:docGrid w:linePitch="360"/>
@@ -13004,6 +13147,36 @@
       <w:ind w:left="220"/>
     </w:pPr>
   </w:style>
+  <w:style w:type="paragraph" w:styleId="ac">
+    <w:name w:val="Balloon Text"/>
+    <w:basedOn w:val="a"/>
+    <w:link w:val="ad"/>
+    <w:uiPriority w:val="99"/>
+    <w:semiHidden/>
+    <w:unhideWhenUsed/>
+    <w:rsid w:val="004D789F"/>
+    <w:pPr>
+      <w:spacing w:after="0" w:line="240" w:lineRule="auto"/>
+    </w:pPr>
+    <w:rPr>
+      <w:rFonts w:ascii="Segoe UI" w:hAnsi="Segoe UI" w:cs="Segoe UI"/>
+      <w:sz w:val="18"/>
+      <w:szCs w:val="18"/>
+    </w:rPr>
+  </w:style>
+  <w:style w:type="character" w:customStyle="1" w:styleId="ad">
+    <w:name w:val="Текст выноски Знак"/>
+    <w:basedOn w:val="a0"/>
+    <w:link w:val="ac"/>
+    <w:uiPriority w:val="99"/>
+    <w:semiHidden/>
+    <w:rsid w:val="004D789F"/>
+    <w:rPr>
+      <w:rFonts w:ascii="Segoe UI" w:hAnsi="Segoe UI" w:cs="Segoe UI"/>
+      <w:sz w:val="18"/>
+      <w:szCs w:val="18"/>
+    </w:rPr>
+  </w:style>
 </w:styles>
 </file>
 
@@ -13307,7 +13480,7 @@
 </file>
 
 <file path=customXml/itemProps1.xml><?xml version="1.0" encoding="utf-8"?>
-<ds:datastoreItem xmlns:ds="http://schemas.openxmlformats.org/officeDocument/2006/customXml" ds:itemID="{A713409D-1449-4515-827C-ADE803A16789}">
+<ds:datastoreItem xmlns:ds="http://schemas.openxmlformats.org/officeDocument/2006/customXml" ds:itemID="{52923AC4-DA05-4A80-97B7-40224AA56D5A}">
   <ds:schemaRefs>
     <ds:schemaRef ds:uri="http://schemas.openxmlformats.org/officeDocument/2006/bibliography"/>
   </ds:schemaRefs>

</xml_diff>

<commit_message>
Lab4 (complete) Lab5 (complete) with reports
</commit_message>
<xml_diff>
--- a/Lab3/ОСиСП. Лабораторная работа 3.docx
+++ b/Lab3/ОСиСП. Лабораторная работа 3.docx
@@ -1627,7 +1627,6 @@
           <w:szCs w:val="28"/>
         </w:rPr>
       </w:pPr>
-      <w:bookmarkStart w:id="2" w:name="_GoBack"/>
       <w:r>
         <w:rPr>
           <w:rFonts w:ascii="Times New Roman" w:hAnsi="Times New Roman" w:cs="Times New Roman"/>
@@ -1649,8 +1648,7 @@
           <w:color w:val="000000"/>
         </w:rPr>
       </w:pPr>
-      <w:bookmarkStart w:id="3" w:name="_Toc157722974"/>
-      <w:bookmarkEnd w:id="2"/>
+      <w:bookmarkStart w:id="2" w:name="_Toc157722974"/>
       <w:r>
         <w:rPr>
           <w:rFonts w:ascii="Times New Roman" w:eastAsia="Arial" w:hAnsi="Times New Roman" w:cs="Times New Roman"/>
@@ -1661,7 +1659,7 @@
         <w:lastRenderedPageBreak/>
         <w:t>2 КРАТКИЕ ТЕОРЕТИЧЕСКИЕ СВЕДЕНИЯ</w:t>
       </w:r>
-      <w:bookmarkEnd w:id="3"/>
+      <w:bookmarkEnd w:id="2"/>
     </w:p>
     <w:p>
       <w:pPr>
@@ -2461,7 +2459,7 @@
           <w:color w:val="000000"/>
         </w:rPr>
       </w:pPr>
-      <w:bookmarkStart w:id="4" w:name="_Toc157722975"/>
+      <w:bookmarkStart w:id="3" w:name="_Toc157722975"/>
       <w:r>
         <w:rPr>
           <w:rFonts w:ascii="Times New Roman" w:eastAsia="Arial" w:hAnsi="Times New Roman" w:cs="Times New Roman"/>
@@ -2518,7 +2516,7 @@
         </w:rPr>
         <w:t>РАБОТЫ</w:t>
       </w:r>
-      <w:bookmarkEnd w:id="4"/>
+      <w:bookmarkEnd w:id="3"/>
     </w:p>
     <w:p>
       <w:pPr>
@@ -3045,7 +3043,7 @@
           <w:szCs w:val="32"/>
         </w:rPr>
       </w:pPr>
-      <w:bookmarkStart w:id="5" w:name="_Toc157722976"/>
+      <w:bookmarkStart w:id="4" w:name="_Toc157722976"/>
       <w:r>
         <w:rPr>
           <w:rFonts w:ascii="Times New Roman" w:eastAsia="Arial" w:hAnsi="Times New Roman" w:cs="Times New Roman"/>
@@ -3087,7 +3085,7 @@
         <w:lastRenderedPageBreak/>
         <w:t>ВЫВОДЫ</w:t>
       </w:r>
-      <w:bookmarkEnd w:id="5"/>
+      <w:bookmarkEnd w:id="4"/>
     </w:p>
     <w:p>
       <w:pPr>
@@ -3256,7 +3254,7 @@
           <w:szCs w:val="28"/>
         </w:rPr>
       </w:pPr>
-      <w:bookmarkStart w:id="6" w:name="_Toc157722977"/>
+      <w:bookmarkStart w:id="5" w:name="_Toc157722977"/>
       <w:r>
         <w:rPr>
           <w:rFonts w:ascii="Times New Roman" w:hAnsi="Times New Roman" w:cs="Times New Roman"/>
@@ -3267,7 +3265,7 @@
         <w:lastRenderedPageBreak/>
         <w:t>СПИСОК ИСПОЛЬЗОВАННЫХ ИСТОЧНИКОВ</w:t>
       </w:r>
-      <w:bookmarkEnd w:id="6"/>
+      <w:bookmarkEnd w:id="5"/>
       <w:r>
         <w:rPr>
           <w:rFonts w:ascii="Times New Roman" w:hAnsi="Times New Roman" w:cs="Times New Roman"/>
@@ -3711,7 +3709,7 @@
           <w:szCs w:val="32"/>
         </w:rPr>
       </w:pPr>
-      <w:bookmarkStart w:id="7" w:name="_Toc157722978"/>
+      <w:bookmarkStart w:id="6" w:name="_Toc157722978"/>
       <w:r>
         <w:rPr>
           <w:rFonts w:ascii="Times New Roman" w:hAnsi="Times New Roman" w:cs="Times New Roman"/>
@@ -3724,7 +3722,7 @@
         <w:lastRenderedPageBreak/>
         <w:t>ПРИЛОЖЕНИЕ А</w:t>
       </w:r>
-      <w:bookmarkEnd w:id="7"/>
+      <w:bookmarkEnd w:id="6"/>
     </w:p>
     <w:p>
       <w:pPr>
@@ -3740,7 +3738,7 @@
           <w:szCs w:val="32"/>
         </w:rPr>
       </w:pPr>
-      <w:bookmarkStart w:id="8" w:name="_Toc157722979"/>
+      <w:bookmarkStart w:id="7" w:name="_Toc157722979"/>
       <w:r>
         <w:rPr>
           <w:rFonts w:ascii="Times New Roman" w:hAnsi="Times New Roman" w:cs="Times New Roman"/>
@@ -3752,7 +3750,7 @@
         </w:rPr>
         <w:t>(обязательное)</w:t>
       </w:r>
-      <w:bookmarkEnd w:id="8"/>
+      <w:bookmarkEnd w:id="7"/>
     </w:p>
     <w:p>
       <w:pPr>
@@ -3768,7 +3766,7 @@
           <w:szCs w:val="32"/>
         </w:rPr>
       </w:pPr>
-      <w:bookmarkStart w:id="9" w:name="_Toc157722980"/>
+      <w:bookmarkStart w:id="8" w:name="_Toc157722980"/>
       <w:r>
         <w:rPr>
           <w:rFonts w:ascii="Times New Roman" w:hAnsi="Times New Roman" w:cs="Times New Roman"/>
@@ -3780,7 +3778,7 @@
         </w:rPr>
         <w:t>Листинг исходного кода</w:t>
       </w:r>
-      <w:bookmarkEnd w:id="9"/>
+      <w:bookmarkEnd w:id="8"/>
     </w:p>
     <w:p>
       <w:pPr>
@@ -12312,9 +12310,14 @@
       </w:pPr>
     </w:p>
     <w:sectPr>
-      <w:footerReference w:type="default" r:id="rId9"/>
+      <w:headerReference w:type="even" r:id="rId9"/>
+      <w:headerReference w:type="default" r:id="rId10"/>
+      <w:footerReference w:type="even" r:id="rId11"/>
+      <w:footerReference w:type="default" r:id="rId12"/>
+      <w:headerReference w:type="first" r:id="rId13"/>
+      <w:footerReference w:type="first" r:id="rId14"/>
       <w:pgSz w:w="11906" w:h="16838"/>
-      <w:pgMar w:top="1134" w:right="851" w:bottom="1531" w:left="1701" w:header="709" w:footer="652" w:gutter="0"/>
+      <w:pgMar w:top="1134" w:right="851" w:bottom="1531" w:left="1701" w:header="0" w:footer="652" w:gutter="0"/>
       <w:cols w:space="708"/>
       <w:titlePg/>
       <w:docGrid w:linePitch="360"/>
@@ -12349,6 +12352,16 @@
 </file>
 
 <file path=word/footer1.xml><?xml version="1.0" encoding="utf-8"?>
+<w:ftr xmlns:wpc="http://schemas.microsoft.com/office/word/2010/wordprocessingCanvas" xmlns:cx="http://schemas.microsoft.com/office/drawing/2014/chartex" xmlns:cx1="http://schemas.microsoft.com/office/drawing/2015/9/8/chartex" xmlns:cx2="http://schemas.microsoft.com/office/drawing/2015/10/21/chartex" xmlns:cx3="http://schemas.microsoft.com/office/drawing/2016/5/9/chartex" xmlns:cx4="http://schemas.microsoft.com/office/drawing/2016/5/10/chartex" xmlns:cx5="http://schemas.microsoft.com/office/drawing/2016/5/11/chartex" xmlns:cx6="http://schemas.microsoft.com/office/drawing/2016/5/12/chartex" xmlns:cx7="http://schemas.microsoft.com/office/drawing/2016/5/13/chartex" xmlns:cx8="http://schemas.microsoft.com/office/drawing/2016/5/14/chartex" xmlns:mc="http://schemas.openxmlformats.org/markup-compatibility/2006" xmlns:aink="http://schemas.microsoft.com/office/drawing/2016/ink" xmlns:am3d="http://schemas.microsoft.com/office/drawing/2017/model3d" xmlns:o="urn:schemas-microsoft-com:office:office" xmlns:r="http://schemas.openxmlformats.org/officeDocument/2006/relationships" xmlns:m="http://schemas.openxmlformats.org/officeDocument/2006/math" xmlns:v="urn:schemas-microsoft-com:vml" xmlns:wp14="http://schemas.microsoft.com/office/word/2010/wordprocessingDrawing" xmlns:wp="http://schemas.openxmlformats.org/drawingml/2006/wordprocessingDrawing" xmlns:w10="urn:schemas-microsoft-com:office:word" xmlns:w="http://schemas.openxmlformats.org/wordprocessingml/2006/main" xmlns:w14="http://schemas.microsoft.com/office/word/2010/wordml" xmlns:w15="http://schemas.microsoft.com/office/word/2012/wordml" xmlns:w16cex="http://schemas.microsoft.com/office/word/2018/wordml/cex" xmlns:w16cid="http://schemas.microsoft.com/office/word/2016/wordml/cid" xmlns:w16="http://schemas.microsoft.com/office/word/2018/wordml" xmlns:w16se="http://schemas.microsoft.com/office/word/2015/wordml/symex" xmlns:wpg="http://schemas.microsoft.com/office/word/2010/wordprocessingGroup" xmlns:wpi="http://schemas.microsoft.com/office/word/2010/wordprocessingInk" xmlns:wne="http://schemas.microsoft.com/office/word/2006/wordml" xmlns:wps="http://schemas.microsoft.com/office/word/2010/wordprocessingShape" mc:Ignorable="w14 w15 w16se w16cid w16 w16cex wp14">
+  <w:p>
+    <w:pPr>
+      <w:pStyle w:val="a7"/>
+    </w:pPr>
+  </w:p>
+</w:ftr>
+</file>
+
+<file path=word/footer2.xml><?xml version="1.0" encoding="utf-8"?>
 <w:ftr xmlns:wpc="http://schemas.microsoft.com/office/word/2010/wordprocessingCanvas" xmlns:cx="http://schemas.microsoft.com/office/drawing/2014/chartex" xmlns:cx1="http://schemas.microsoft.com/office/drawing/2015/9/8/chartex" xmlns:cx2="http://schemas.microsoft.com/office/drawing/2015/10/21/chartex" xmlns:cx3="http://schemas.microsoft.com/office/drawing/2016/5/9/chartex" xmlns:cx4="http://schemas.microsoft.com/office/drawing/2016/5/10/chartex" xmlns:cx5="http://schemas.microsoft.com/office/drawing/2016/5/11/chartex" xmlns:cx6="http://schemas.microsoft.com/office/drawing/2016/5/12/chartex" xmlns:cx7="http://schemas.microsoft.com/office/drawing/2016/5/13/chartex" xmlns:cx8="http://schemas.microsoft.com/office/drawing/2016/5/14/chartex" xmlns:mc="http://schemas.openxmlformats.org/markup-compatibility/2006" xmlns:aink="http://schemas.microsoft.com/office/drawing/2016/ink" xmlns:am3d="http://schemas.microsoft.com/office/drawing/2017/model3d" xmlns:o="urn:schemas-microsoft-com:office:office" xmlns:r="http://schemas.openxmlformats.org/officeDocument/2006/relationships" xmlns:m="http://schemas.openxmlformats.org/officeDocument/2006/math" xmlns:v="urn:schemas-microsoft-com:vml" xmlns:wp14="http://schemas.microsoft.com/office/word/2010/wordprocessingDrawing" xmlns:wp="http://schemas.openxmlformats.org/drawingml/2006/wordprocessingDrawing" xmlns:w10="urn:schemas-microsoft-com:office:word" xmlns:w="http://schemas.openxmlformats.org/wordprocessingml/2006/main" xmlns:w14="http://schemas.microsoft.com/office/word/2010/wordml" xmlns:w15="http://schemas.microsoft.com/office/word/2012/wordml" xmlns:w16cex="http://schemas.microsoft.com/office/word/2018/wordml/cex" xmlns:w16cid="http://schemas.microsoft.com/office/word/2016/wordml/cid" xmlns:w16="http://schemas.microsoft.com/office/word/2018/wordml" xmlns:w16se="http://schemas.microsoft.com/office/word/2015/wordml/symex" xmlns:wpg="http://schemas.microsoft.com/office/word/2010/wordprocessingGroup" xmlns:wpi="http://schemas.microsoft.com/office/word/2010/wordprocessingInk" xmlns:wne="http://schemas.microsoft.com/office/word/2006/wordml" xmlns:wps="http://schemas.microsoft.com/office/word/2010/wordprocessingShape" mc:Ignorable="w14 w15 w16se w16cid w16 w16cex wp14">
   <w:sdt>
     <w:sdtPr>
@@ -12426,6 +12439,16 @@
 </w:ftr>
 </file>
 
+<file path=word/footer3.xml><?xml version="1.0" encoding="utf-8"?>
+<w:ftr xmlns:wpc="http://schemas.microsoft.com/office/word/2010/wordprocessingCanvas" xmlns:cx="http://schemas.microsoft.com/office/drawing/2014/chartex" xmlns:cx1="http://schemas.microsoft.com/office/drawing/2015/9/8/chartex" xmlns:cx2="http://schemas.microsoft.com/office/drawing/2015/10/21/chartex" xmlns:cx3="http://schemas.microsoft.com/office/drawing/2016/5/9/chartex" xmlns:cx4="http://schemas.microsoft.com/office/drawing/2016/5/10/chartex" xmlns:cx5="http://schemas.microsoft.com/office/drawing/2016/5/11/chartex" xmlns:cx6="http://schemas.microsoft.com/office/drawing/2016/5/12/chartex" xmlns:cx7="http://schemas.microsoft.com/office/drawing/2016/5/13/chartex" xmlns:cx8="http://schemas.microsoft.com/office/drawing/2016/5/14/chartex" xmlns:mc="http://schemas.openxmlformats.org/markup-compatibility/2006" xmlns:aink="http://schemas.microsoft.com/office/drawing/2016/ink" xmlns:am3d="http://schemas.microsoft.com/office/drawing/2017/model3d" xmlns:o="urn:schemas-microsoft-com:office:office" xmlns:r="http://schemas.openxmlformats.org/officeDocument/2006/relationships" xmlns:m="http://schemas.openxmlformats.org/officeDocument/2006/math" xmlns:v="urn:schemas-microsoft-com:vml" xmlns:wp14="http://schemas.microsoft.com/office/word/2010/wordprocessingDrawing" xmlns:wp="http://schemas.openxmlformats.org/drawingml/2006/wordprocessingDrawing" xmlns:w10="urn:schemas-microsoft-com:office:word" xmlns:w="http://schemas.openxmlformats.org/wordprocessingml/2006/main" xmlns:w14="http://schemas.microsoft.com/office/word/2010/wordml" xmlns:w15="http://schemas.microsoft.com/office/word/2012/wordml" xmlns:w16cex="http://schemas.microsoft.com/office/word/2018/wordml/cex" xmlns:w16cid="http://schemas.microsoft.com/office/word/2016/wordml/cid" xmlns:w16="http://schemas.microsoft.com/office/word/2018/wordml" xmlns:w16se="http://schemas.microsoft.com/office/word/2015/wordml/symex" xmlns:wpg="http://schemas.microsoft.com/office/word/2010/wordprocessingGroup" xmlns:wpi="http://schemas.microsoft.com/office/word/2010/wordprocessingInk" xmlns:wne="http://schemas.microsoft.com/office/word/2006/wordml" xmlns:wps="http://schemas.microsoft.com/office/word/2010/wordprocessingShape" mc:Ignorable="w14 w15 w16se w16cid w16 w16cex wp14">
+  <w:p>
+    <w:pPr>
+      <w:pStyle w:val="a7"/>
+    </w:pPr>
+  </w:p>
+</w:ftr>
+</file>
+
 <file path=word/footnotes.xml><?xml version="1.0" encoding="utf-8"?>
 <w:footnotes xmlns:wpc="http://schemas.microsoft.com/office/word/2010/wordprocessingCanvas" xmlns:cx="http://schemas.microsoft.com/office/drawing/2014/chartex" xmlns:cx1="http://schemas.microsoft.com/office/drawing/2015/9/8/chartex" xmlns:cx2="http://schemas.microsoft.com/office/drawing/2015/10/21/chartex" xmlns:cx3="http://schemas.microsoft.com/office/drawing/2016/5/9/chartex" xmlns:cx4="http://schemas.microsoft.com/office/drawing/2016/5/10/chartex" xmlns:cx5="http://schemas.microsoft.com/office/drawing/2016/5/11/chartex" xmlns:cx6="http://schemas.microsoft.com/office/drawing/2016/5/12/chartex" xmlns:cx7="http://schemas.microsoft.com/office/drawing/2016/5/13/chartex" xmlns:cx8="http://schemas.microsoft.com/office/drawing/2016/5/14/chartex" xmlns:mc="http://schemas.openxmlformats.org/markup-compatibility/2006" xmlns:aink="http://schemas.microsoft.com/office/drawing/2016/ink" xmlns:am3d="http://schemas.microsoft.com/office/drawing/2017/model3d" xmlns:o="urn:schemas-microsoft-com:office:office" xmlns:r="http://schemas.openxmlformats.org/officeDocument/2006/relationships" xmlns:m="http://schemas.openxmlformats.org/officeDocument/2006/math" xmlns:v="urn:schemas-microsoft-com:vml" xmlns:wp14="http://schemas.microsoft.com/office/word/2010/wordprocessingDrawing" xmlns:wp="http://schemas.openxmlformats.org/drawingml/2006/wordprocessingDrawing" xmlns:w10="urn:schemas-microsoft-com:office:word" xmlns:w="http://schemas.openxmlformats.org/wordprocessingml/2006/main" xmlns:w14="http://schemas.microsoft.com/office/word/2010/wordml" xmlns:w15="http://schemas.microsoft.com/office/word/2012/wordml" xmlns:w16cex="http://schemas.microsoft.com/office/word/2018/wordml/cex" xmlns:w16cid="http://schemas.microsoft.com/office/word/2016/wordml/cid" xmlns:w16="http://schemas.microsoft.com/office/word/2018/wordml" xmlns:w16se="http://schemas.microsoft.com/office/word/2015/wordml/symex" xmlns:wpg="http://schemas.microsoft.com/office/word/2010/wordprocessingGroup" xmlns:wpi="http://schemas.microsoft.com/office/word/2010/wordprocessingInk" xmlns:wne="http://schemas.microsoft.com/office/word/2006/wordml" xmlns:wps="http://schemas.microsoft.com/office/word/2010/wordprocessingShape" mc:Ignorable="w14 w15 w16se w16cid w16 w16cex wp14">
   <w:footnote w:type="separator" w:id="-1">
@@ -12449,6 +12472,38 @@
     </w:p>
   </w:footnote>
 </w:footnotes>
+</file>
+
+<file path=word/header1.xml><?xml version="1.0" encoding="utf-8"?>
+<w:hdr xmlns:wpc="http://schemas.microsoft.com/office/word/2010/wordprocessingCanvas" xmlns:cx="http://schemas.microsoft.com/office/drawing/2014/chartex" xmlns:cx1="http://schemas.microsoft.com/office/drawing/2015/9/8/chartex" xmlns:cx2="http://schemas.microsoft.com/office/drawing/2015/10/21/chartex" xmlns:cx3="http://schemas.microsoft.com/office/drawing/2016/5/9/chartex" xmlns:cx4="http://schemas.microsoft.com/office/drawing/2016/5/10/chartex" xmlns:cx5="http://schemas.microsoft.com/office/drawing/2016/5/11/chartex" xmlns:cx6="http://schemas.microsoft.com/office/drawing/2016/5/12/chartex" xmlns:cx7="http://schemas.microsoft.com/office/drawing/2016/5/13/chartex" xmlns:cx8="http://schemas.microsoft.com/office/drawing/2016/5/14/chartex" xmlns:mc="http://schemas.openxmlformats.org/markup-compatibility/2006" xmlns:aink="http://schemas.microsoft.com/office/drawing/2016/ink" xmlns:am3d="http://schemas.microsoft.com/office/drawing/2017/model3d" xmlns:o="urn:schemas-microsoft-com:office:office" xmlns:r="http://schemas.openxmlformats.org/officeDocument/2006/relationships" xmlns:m="http://schemas.openxmlformats.org/officeDocument/2006/math" xmlns:v="urn:schemas-microsoft-com:vml" xmlns:wp14="http://schemas.microsoft.com/office/word/2010/wordprocessingDrawing" xmlns:wp="http://schemas.openxmlformats.org/drawingml/2006/wordprocessingDrawing" xmlns:w10="urn:schemas-microsoft-com:office:word" xmlns:w="http://schemas.openxmlformats.org/wordprocessingml/2006/main" xmlns:w14="http://schemas.microsoft.com/office/word/2010/wordml" xmlns:w15="http://schemas.microsoft.com/office/word/2012/wordml" xmlns:w16cex="http://schemas.microsoft.com/office/word/2018/wordml/cex" xmlns:w16cid="http://schemas.microsoft.com/office/word/2016/wordml/cid" xmlns:w16="http://schemas.microsoft.com/office/word/2018/wordml" xmlns:w16se="http://schemas.microsoft.com/office/word/2015/wordml/symex" xmlns:wpg="http://schemas.microsoft.com/office/word/2010/wordprocessingGroup" xmlns:wpi="http://schemas.microsoft.com/office/word/2010/wordprocessingInk" xmlns:wne="http://schemas.microsoft.com/office/word/2006/wordml" xmlns:wps="http://schemas.microsoft.com/office/word/2010/wordprocessingShape" mc:Ignorable="w14 w15 w16se w16cid w16 w16cex wp14">
+  <w:p>
+    <w:pPr>
+      <w:pStyle w:val="a5"/>
+    </w:pPr>
+  </w:p>
+</w:hdr>
+</file>
+
+<file path=word/header2.xml><?xml version="1.0" encoding="utf-8"?>
+<w:hdr xmlns:wpc="http://schemas.microsoft.com/office/word/2010/wordprocessingCanvas" xmlns:cx="http://schemas.microsoft.com/office/drawing/2014/chartex" xmlns:cx1="http://schemas.microsoft.com/office/drawing/2015/9/8/chartex" xmlns:cx2="http://schemas.microsoft.com/office/drawing/2015/10/21/chartex" xmlns:cx3="http://schemas.microsoft.com/office/drawing/2016/5/9/chartex" xmlns:cx4="http://schemas.microsoft.com/office/drawing/2016/5/10/chartex" xmlns:cx5="http://schemas.microsoft.com/office/drawing/2016/5/11/chartex" xmlns:cx6="http://schemas.microsoft.com/office/drawing/2016/5/12/chartex" xmlns:cx7="http://schemas.microsoft.com/office/drawing/2016/5/13/chartex" xmlns:cx8="http://schemas.microsoft.com/office/drawing/2016/5/14/chartex" xmlns:mc="http://schemas.openxmlformats.org/markup-compatibility/2006" xmlns:aink="http://schemas.microsoft.com/office/drawing/2016/ink" xmlns:am3d="http://schemas.microsoft.com/office/drawing/2017/model3d" xmlns:o="urn:schemas-microsoft-com:office:office" xmlns:r="http://schemas.openxmlformats.org/officeDocument/2006/relationships" xmlns:m="http://schemas.openxmlformats.org/officeDocument/2006/math" xmlns:v="urn:schemas-microsoft-com:vml" xmlns:wp14="http://schemas.microsoft.com/office/word/2010/wordprocessingDrawing" xmlns:wp="http://schemas.openxmlformats.org/drawingml/2006/wordprocessingDrawing" xmlns:w10="urn:schemas-microsoft-com:office:word" xmlns:w="http://schemas.openxmlformats.org/wordprocessingml/2006/main" xmlns:w14="http://schemas.microsoft.com/office/word/2010/wordml" xmlns:w15="http://schemas.microsoft.com/office/word/2012/wordml" xmlns:w16cex="http://schemas.microsoft.com/office/word/2018/wordml/cex" xmlns:w16cid="http://schemas.microsoft.com/office/word/2016/wordml/cid" xmlns:w16="http://schemas.microsoft.com/office/word/2018/wordml" xmlns:w16se="http://schemas.microsoft.com/office/word/2015/wordml/symex" xmlns:wpg="http://schemas.microsoft.com/office/word/2010/wordprocessingGroup" xmlns:wpi="http://schemas.microsoft.com/office/word/2010/wordprocessingInk" xmlns:wne="http://schemas.microsoft.com/office/word/2006/wordml" xmlns:wps="http://schemas.microsoft.com/office/word/2010/wordprocessingShape" mc:Ignorable="w14 w15 w16se w16cid w16 w16cex wp14">
+  <w:p>
+    <w:pPr>
+      <w:pStyle w:val="a5"/>
+    </w:pPr>
+    <w:bookmarkStart w:id="9" w:name="_GoBack"/>
+    <w:bookmarkEnd w:id="9"/>
+  </w:p>
+</w:hdr>
+</file>
+
+<file path=word/header3.xml><?xml version="1.0" encoding="utf-8"?>
+<w:hdr xmlns:wpc="http://schemas.microsoft.com/office/word/2010/wordprocessingCanvas" xmlns:cx="http://schemas.microsoft.com/office/drawing/2014/chartex" xmlns:cx1="http://schemas.microsoft.com/office/drawing/2015/9/8/chartex" xmlns:cx2="http://schemas.microsoft.com/office/drawing/2015/10/21/chartex" xmlns:cx3="http://schemas.microsoft.com/office/drawing/2016/5/9/chartex" xmlns:cx4="http://schemas.microsoft.com/office/drawing/2016/5/10/chartex" xmlns:cx5="http://schemas.microsoft.com/office/drawing/2016/5/11/chartex" xmlns:cx6="http://schemas.microsoft.com/office/drawing/2016/5/12/chartex" xmlns:cx7="http://schemas.microsoft.com/office/drawing/2016/5/13/chartex" xmlns:cx8="http://schemas.microsoft.com/office/drawing/2016/5/14/chartex" xmlns:mc="http://schemas.openxmlformats.org/markup-compatibility/2006" xmlns:aink="http://schemas.microsoft.com/office/drawing/2016/ink" xmlns:am3d="http://schemas.microsoft.com/office/drawing/2017/model3d" xmlns:o="urn:schemas-microsoft-com:office:office" xmlns:r="http://schemas.openxmlformats.org/officeDocument/2006/relationships" xmlns:m="http://schemas.openxmlformats.org/officeDocument/2006/math" xmlns:v="urn:schemas-microsoft-com:vml" xmlns:wp14="http://schemas.microsoft.com/office/word/2010/wordprocessingDrawing" xmlns:wp="http://schemas.openxmlformats.org/drawingml/2006/wordprocessingDrawing" xmlns:w10="urn:schemas-microsoft-com:office:word" xmlns:w="http://schemas.openxmlformats.org/wordprocessingml/2006/main" xmlns:w14="http://schemas.microsoft.com/office/word/2010/wordml" xmlns:w15="http://schemas.microsoft.com/office/word/2012/wordml" xmlns:w16cex="http://schemas.microsoft.com/office/word/2018/wordml/cex" xmlns:w16cid="http://schemas.microsoft.com/office/word/2016/wordml/cid" xmlns:w16="http://schemas.microsoft.com/office/word/2018/wordml" xmlns:w16se="http://schemas.microsoft.com/office/word/2015/wordml/symex" xmlns:wpg="http://schemas.microsoft.com/office/word/2010/wordprocessingGroup" xmlns:wpi="http://schemas.microsoft.com/office/word/2010/wordprocessingInk" xmlns:wne="http://schemas.microsoft.com/office/word/2006/wordml" xmlns:wps="http://schemas.microsoft.com/office/word/2010/wordprocessingShape" mc:Ignorable="w14 w15 w16se w16cid w16 w16cex wp14">
+  <w:p>
+    <w:pPr>
+      <w:pStyle w:val="a5"/>
+    </w:pPr>
+  </w:p>
+</w:hdr>
 </file>
 
 <file path=word/styles.xml><?xml version="1.0" encoding="utf-8"?>
@@ -13480,7 +13535,7 @@
 </file>
 
 <file path=customXml/itemProps1.xml><?xml version="1.0" encoding="utf-8"?>
-<ds:datastoreItem xmlns:ds="http://schemas.openxmlformats.org/officeDocument/2006/customXml" ds:itemID="{52923AC4-DA05-4A80-97B7-40224AA56D5A}">
+<ds:datastoreItem xmlns:ds="http://schemas.openxmlformats.org/officeDocument/2006/customXml" ds:itemID="{EE10BF52-A4DA-4CB5-80F3-827813FA9AFE}">
   <ds:schemaRefs>
     <ds:schemaRef ds:uri="http://schemas.openxmlformats.org/officeDocument/2006/bibliography"/>
   </ds:schemaRefs>

</xml_diff>